<commit_message>
Addded name of all team members
</commit_message>
<xml_diff>
--- a/ModelDocumentation.docx
+++ b/ModelDocumentation.docx
@@ -1,6 +1,6 @@
 
 <file path=word/document.xml><?xml version="1.0" encoding="utf-8"?>
-<w:document xmlns:wpc="http://schemas.microsoft.com/office/word/2010/wordprocessingCanvas" xmlns:cx="http://schemas.microsoft.com/office/drawing/2014/chartex" xmlns:cx1="http://schemas.microsoft.com/office/drawing/2015/9/8/chartex" xmlns:cx2="http://schemas.microsoft.com/office/drawing/2015/10/21/chartex" xmlns:cx3="http://schemas.microsoft.com/office/drawing/2016/5/9/chartex" xmlns:cx4="http://schemas.microsoft.com/office/drawing/2016/5/10/chartex" xmlns:cx5="http://schemas.microsoft.com/office/drawing/2016/5/11/chartex" xmlns:cx6="http://schemas.microsoft.com/office/drawing/2016/5/12/chartex" xmlns:cx7="http://schemas.microsoft.com/office/drawing/2016/5/13/chartex" xmlns:cx8="http://schemas.microsoft.com/office/drawing/2016/5/14/chartex" xmlns:mc="http://schemas.openxmlformats.org/markup-compatibility/2006" xmlns:aink="http://schemas.microsoft.com/office/drawing/2016/ink" xmlns:am3d="http://schemas.microsoft.com/office/drawing/2017/model3d" xmlns:o="urn:schemas-microsoft-com:office:office" xmlns:r="http://schemas.openxmlformats.org/officeDocument/2006/relationships" xmlns:m="http://schemas.openxmlformats.org/officeDocument/2006/math" xmlns:v="urn:schemas-microsoft-com:vml" xmlns:wp14="http://schemas.microsoft.com/office/word/2010/wordprocessingDrawing" xmlns:wp="http://schemas.openxmlformats.org/drawingml/2006/wordprocessingDrawing" xmlns:w10="urn:schemas-microsoft-com:office:word" xmlns:w="http://schemas.openxmlformats.org/wordprocessingml/2006/main" xmlns:w14="http://schemas.microsoft.com/office/word/2010/wordml" xmlns:w15="http://schemas.microsoft.com/office/word/2012/wordml" xmlns:w16cid="http://schemas.microsoft.com/office/word/2016/wordml/cid" xmlns:w16se="http://schemas.microsoft.com/office/word/2015/wordml/symex" xmlns:wpg="http://schemas.microsoft.com/office/word/2010/wordprocessingGroup" xmlns:wpi="http://schemas.microsoft.com/office/word/2010/wordprocessingInk" xmlns:wne="http://schemas.microsoft.com/office/word/2006/wordml" xmlns:wps="http://schemas.microsoft.com/office/word/2010/wordprocessingShape" mc:Ignorable="w14 w15 w16se w16cid wp14">
+<w:document xmlns:wpc="http://schemas.microsoft.com/office/word/2010/wordprocessingCanvas" xmlns:cx="http://schemas.microsoft.com/office/drawing/2014/chartex" xmlns:cx1="http://schemas.microsoft.com/office/drawing/2015/9/8/chartex" xmlns:cx2="http://schemas.microsoft.com/office/drawing/2015/10/21/chartex" xmlns:cx3="http://schemas.microsoft.com/office/drawing/2016/5/9/chartex" xmlns:cx4="http://schemas.microsoft.com/office/drawing/2016/5/10/chartex" xmlns:cx5="http://schemas.microsoft.com/office/drawing/2016/5/11/chartex" xmlns:cx6="http://schemas.microsoft.com/office/drawing/2016/5/12/chartex" xmlns:cx7="http://schemas.microsoft.com/office/drawing/2016/5/13/chartex" xmlns:cx8="http://schemas.microsoft.com/office/drawing/2016/5/14/chartex" xmlns:mc="http://schemas.openxmlformats.org/markup-compatibility/2006" xmlns:aink="http://schemas.microsoft.com/office/drawing/2016/ink" xmlns:am3d="http://schemas.microsoft.com/office/drawing/2017/model3d" xmlns:o="urn:schemas-microsoft-com:office:office" xmlns:r="http://schemas.openxmlformats.org/officeDocument/2006/relationships" xmlns:m="http://schemas.openxmlformats.org/officeDocument/2006/math" xmlns:v="urn:schemas-microsoft-com:vml" xmlns:wp14="http://schemas.microsoft.com/office/word/2010/wordprocessingDrawing" xmlns:wp="http://schemas.openxmlformats.org/drawingml/2006/wordprocessingDrawing" xmlns:w10="urn:schemas-microsoft-com:office:word" xmlns:w="http://schemas.openxmlformats.org/wordprocessingml/2006/main" xmlns:w14="http://schemas.microsoft.com/office/word/2010/wordml" xmlns:w15="http://schemas.microsoft.com/office/word/2012/wordml" xmlns:w16cex="http://schemas.microsoft.com/office/word/2018/wordml/cex" xmlns:w16cid="http://schemas.microsoft.com/office/word/2016/wordml/cid" xmlns:w16="http://schemas.microsoft.com/office/word/2018/wordml" xmlns:w16se="http://schemas.microsoft.com/office/word/2015/wordml/symex" xmlns:wpg="http://schemas.microsoft.com/office/word/2010/wordprocessingGroup" xmlns:wpi="http://schemas.microsoft.com/office/word/2010/wordprocessingInk" xmlns:wne="http://schemas.microsoft.com/office/word/2006/wordml" xmlns:wps="http://schemas.microsoft.com/office/word/2010/wordprocessingShape" mc:Ignorable="w14 w15 w16se w16cid w16 w16cex wp14">
   <w:body>
     <w:p>
       <w:pPr>
@@ -53,7 +53,6 @@
         </w:rPr>
         <w:t xml:space="preserve">In this project, we developed software to drive Carla, the Udacity autonomous car. The autonomous car is </w:t>
       </w:r>
-      <w:proofErr w:type="gramStart"/>
       <w:r>
         <w:rPr>
           <w:sz w:val="24"/>
@@ -66,15 +65,7 @@
           <w:sz w:val="24"/>
           <w:szCs w:val="24"/>
         </w:rPr>
-        <w:t>a</w:t>
-      </w:r>
-      <w:proofErr w:type="gramEnd"/>
-      <w:r>
-        <w:rPr>
-          <w:sz w:val="24"/>
-          <w:szCs w:val="24"/>
-        </w:rPr>
-        <w:t xml:space="preserve"> robot. The project's goal is to provide the robotic vehicle with the ability to plan a route and drive the course. During the drive, the car will drive smoothly while detecting traffic lights, react accordingly and drive within the lanes.</w:t>
+        <w:t>a robot. The project's goal is to provide the robotic vehicle with the ability to plan a route and drive the course. During the drive, the car will drive smoothly while detecting traffic lights, react accordingly and drive within the lanes.</w:t>
       </w:r>
     </w:p>
     <w:p>
@@ -279,6 +270,93 @@
           </w:p>
         </w:tc>
       </w:tr>
+      <w:tr>
+        <w:tc>
+          <w:tcPr>
+            <w:tcW w:w="4675" w:type="dxa"/>
+          </w:tcPr>
+          <w:p>
+            <w:pPr>
+              <w:pStyle w:val="ListParagraph"/>
+              <w:ind w:left="0"/>
+              <w:rPr>
+                <w:sz w:val="24"/>
+                <w:szCs w:val="24"/>
+              </w:rPr>
+            </w:pPr>
+            <w:r>
+              <w:rPr>
+                <w:rFonts w:ascii="Segoe UI" w:hAnsi="Segoe UI" w:cs="Segoe UI"/>
+                <w:color w:val="24292E"/>
+                <w:shd w:val="clear" w:color="auto" w:fill="FFFFFF"/>
+              </w:rPr>
+              <w:t>Leon.Yu</w:t>
+            </w:r>
+          </w:p>
+        </w:tc>
+        <w:tc>
+          <w:tcPr>
+            <w:tcW w:w="4675" w:type="dxa"/>
+          </w:tcPr>
+          <w:p>
+            <w:pPr>
+              <w:pStyle w:val="ListParagraph"/>
+              <w:ind w:left="0"/>
+            </w:pPr>
+            <w:hyperlink r:id="rId9" w:history="1">
+              <w:r>
+                <w:rPr>
+                  <w:rStyle w:val="Hyperlink"/>
+                  <w:rFonts w:ascii="Segoe UI" w:hAnsi="Segoe UI" w:cs="Segoe UI"/>
+                  <w:color w:val="0366D6"/>
+                  <w:shd w:val="clear" w:color="auto" w:fill="FFFFFF"/>
+                </w:rPr>
+                <w:t>luteresa@163.com</w:t>
+              </w:r>
+            </w:hyperlink>
+          </w:p>
+        </w:tc>
+      </w:tr>
+      <w:tr>
+        <w:tc>
+          <w:tcPr>
+            <w:tcW w:w="4675" w:type="dxa"/>
+          </w:tcPr>
+          <w:p>
+            <w:pPr>
+              <w:pStyle w:val="ListParagraph"/>
+              <w:ind w:left="0"/>
+              <w:rPr>
+                <w:sz w:val="24"/>
+                <w:szCs w:val="24"/>
+              </w:rPr>
+            </w:pPr>
+            <w:r>
+              <w:rPr>
+                <w:sz w:val="24"/>
+                <w:szCs w:val="24"/>
+              </w:rPr>
+              <w:t>Arul Raj</w:t>
+            </w:r>
+          </w:p>
+        </w:tc>
+        <w:tc>
+          <w:tcPr>
+            <w:tcW w:w="4675" w:type="dxa"/>
+          </w:tcPr>
+          <w:p>
+            <w:pPr>
+              <w:pStyle w:val="ListParagraph"/>
+              <w:ind w:left="0"/>
+            </w:pPr>
+            <w:r>
+              <w:t>arullkr@gmail.com</w:t>
+            </w:r>
+            <w:bookmarkStart w:id="0" w:name="_GoBack"/>
+            <w:bookmarkEnd w:id="0"/>
+          </w:p>
+        </w:tc>
+      </w:tr>
     </w:tbl>
     <w:p>
       <w:pPr>
@@ -342,7 +420,7 @@
                     </pic:cNvPicPr>
                   </pic:nvPicPr>
                   <pic:blipFill>
-                    <a:blip r:embed="rId9" cstate="print">
+                    <a:blip r:embed="rId10" cstate="print">
                       <a:extLst>
                         <a:ext uri="{28A0092B-C50C-407E-A947-70E740481C1C}">
                           <a14:useLocalDpi xmlns:a14="http://schemas.microsoft.com/office/drawing/2010/main" val="0"/>
@@ -525,21 +603,12 @@
         </w:rPr>
         <w:t>/</w:t>
       </w:r>
-      <w:proofErr w:type="spellStart"/>
-      <w:r>
-        <w:rPr>
-          <w:sz w:val="24"/>
-          <w:szCs w:val="24"/>
-        </w:rPr>
-        <w:t>CarND</w:t>
-      </w:r>
-      <w:proofErr w:type="spellEnd"/>
-      <w:r>
-        <w:rPr>
-          <w:sz w:val="24"/>
-          <w:szCs w:val="24"/>
-        </w:rPr>
-        <w:t>-Capstone</w:t>
+      <w:r>
+        <w:rPr>
+          <w:sz w:val="24"/>
+          <w:szCs w:val="24"/>
+        </w:rPr>
+        <w:t>CarND-Capstone</w:t>
       </w:r>
       <w:r>
         <w:rPr>
@@ -548,7 +617,6 @@
         </w:rPr>
         <w:t>/</w:t>
       </w:r>
-      <w:proofErr w:type="spellStart"/>
       <w:r>
         <w:rPr>
           <w:sz w:val="24"/>
@@ -556,7 +624,6 @@
         </w:rPr>
         <w:t>ros</w:t>
       </w:r>
-      <w:proofErr w:type="spellEnd"/>
       <w:r>
         <w:rPr>
           <w:sz w:val="24"/>
@@ -564,7 +631,6 @@
         </w:rPr>
         <w:t>/</w:t>
       </w:r>
-      <w:proofErr w:type="spellStart"/>
       <w:r>
         <w:rPr>
           <w:sz w:val="24"/>
@@ -572,7 +638,6 @@
         </w:rPr>
         <w:t>src</w:t>
       </w:r>
-      <w:proofErr w:type="spellEnd"/>
       <w:r>
         <w:rPr>
           <w:sz w:val="24"/>
@@ -619,24 +684,14 @@
           <w:sz w:val="24"/>
           <w:szCs w:val="24"/>
         </w:rPr>
-        <w:lastRenderedPageBreak/>
         <w:t>/</w:t>
       </w:r>
-      <w:proofErr w:type="spellStart"/>
-      <w:r>
-        <w:rPr>
-          <w:sz w:val="24"/>
-          <w:szCs w:val="24"/>
-        </w:rPr>
-        <w:t>CarND</w:t>
-      </w:r>
-      <w:proofErr w:type="spellEnd"/>
-      <w:r>
-        <w:rPr>
-          <w:sz w:val="24"/>
-          <w:szCs w:val="24"/>
-        </w:rPr>
-        <w:t>-Capstone</w:t>
+      <w:r>
+        <w:rPr>
+          <w:sz w:val="24"/>
+          <w:szCs w:val="24"/>
+        </w:rPr>
+        <w:t>CarND-Capstone</w:t>
       </w:r>
       <w:r>
         <w:rPr>
@@ -645,7 +700,6 @@
         </w:rPr>
         <w:t>/</w:t>
       </w:r>
-      <w:proofErr w:type="spellStart"/>
       <w:r>
         <w:rPr>
           <w:sz w:val="24"/>
@@ -653,7 +707,6 @@
         </w:rPr>
         <w:t>ros</w:t>
       </w:r>
-      <w:proofErr w:type="spellEnd"/>
       <w:r>
         <w:rPr>
           <w:sz w:val="24"/>
@@ -661,7 +714,6 @@
         </w:rPr>
         <w:t>/</w:t>
       </w:r>
-      <w:proofErr w:type="spellStart"/>
       <w:r>
         <w:rPr>
           <w:sz w:val="24"/>
@@ -669,7 +721,6 @@
         </w:rPr>
         <w:t>src</w:t>
       </w:r>
-      <w:proofErr w:type="spellEnd"/>
       <w:r>
         <w:rPr>
           <w:sz w:val="24"/>
@@ -944,8 +995,6 @@
           <w:szCs w:val="24"/>
         </w:rPr>
       </w:pPr>
-      <w:bookmarkStart w:id="0" w:name="_GoBack"/>
-      <w:bookmarkEnd w:id="0"/>
     </w:p>
     <w:sectPr>
       <w:pgSz w:w="12240" w:h="15840"/>
@@ -958,7 +1007,7 @@
 </file>
 
 <file path=word/endnotes.xml><?xml version="1.0" encoding="utf-8"?>
-<w:endnotes xmlns:wpc="http://schemas.microsoft.com/office/word/2010/wordprocessingCanvas" xmlns:cx="http://schemas.microsoft.com/office/drawing/2014/chartex" xmlns:cx1="http://schemas.microsoft.com/office/drawing/2015/9/8/chartex" xmlns:cx2="http://schemas.microsoft.com/office/drawing/2015/10/21/chartex" xmlns:cx3="http://schemas.microsoft.com/office/drawing/2016/5/9/chartex" xmlns:cx4="http://schemas.microsoft.com/office/drawing/2016/5/10/chartex" xmlns:cx5="http://schemas.microsoft.com/office/drawing/2016/5/11/chartex" xmlns:cx6="http://schemas.microsoft.com/office/drawing/2016/5/12/chartex" xmlns:cx7="http://schemas.microsoft.com/office/drawing/2016/5/13/chartex" xmlns:cx8="http://schemas.microsoft.com/office/drawing/2016/5/14/chartex" xmlns:mc="http://schemas.openxmlformats.org/markup-compatibility/2006" xmlns:aink="http://schemas.microsoft.com/office/drawing/2016/ink" xmlns:am3d="http://schemas.microsoft.com/office/drawing/2017/model3d" xmlns:o="urn:schemas-microsoft-com:office:office" xmlns:r="http://schemas.openxmlformats.org/officeDocument/2006/relationships" xmlns:m="http://schemas.openxmlformats.org/officeDocument/2006/math" xmlns:v="urn:schemas-microsoft-com:vml" xmlns:wp14="http://schemas.microsoft.com/office/word/2010/wordprocessingDrawing" xmlns:wp="http://schemas.openxmlformats.org/drawingml/2006/wordprocessingDrawing" xmlns:w10="urn:schemas-microsoft-com:office:word" xmlns:w="http://schemas.openxmlformats.org/wordprocessingml/2006/main" xmlns:w14="http://schemas.microsoft.com/office/word/2010/wordml" xmlns:w15="http://schemas.microsoft.com/office/word/2012/wordml" xmlns:w16cid="http://schemas.microsoft.com/office/word/2016/wordml/cid" xmlns:w16se="http://schemas.microsoft.com/office/word/2015/wordml/symex" xmlns:wpg="http://schemas.microsoft.com/office/word/2010/wordprocessingGroup" xmlns:wpi="http://schemas.microsoft.com/office/word/2010/wordprocessingInk" xmlns:wne="http://schemas.microsoft.com/office/word/2006/wordml" xmlns:wps="http://schemas.microsoft.com/office/word/2010/wordprocessingShape" mc:Ignorable="w14 w15 w16se w16cid wp14">
+<w:endnotes xmlns:wpc="http://schemas.microsoft.com/office/word/2010/wordprocessingCanvas" xmlns:cx="http://schemas.microsoft.com/office/drawing/2014/chartex" xmlns:cx1="http://schemas.microsoft.com/office/drawing/2015/9/8/chartex" xmlns:cx2="http://schemas.microsoft.com/office/drawing/2015/10/21/chartex" xmlns:cx3="http://schemas.microsoft.com/office/drawing/2016/5/9/chartex" xmlns:cx4="http://schemas.microsoft.com/office/drawing/2016/5/10/chartex" xmlns:cx5="http://schemas.microsoft.com/office/drawing/2016/5/11/chartex" xmlns:cx6="http://schemas.microsoft.com/office/drawing/2016/5/12/chartex" xmlns:cx7="http://schemas.microsoft.com/office/drawing/2016/5/13/chartex" xmlns:cx8="http://schemas.microsoft.com/office/drawing/2016/5/14/chartex" xmlns:mc="http://schemas.openxmlformats.org/markup-compatibility/2006" xmlns:aink="http://schemas.microsoft.com/office/drawing/2016/ink" xmlns:am3d="http://schemas.microsoft.com/office/drawing/2017/model3d" xmlns:o="urn:schemas-microsoft-com:office:office" xmlns:r="http://schemas.openxmlformats.org/officeDocument/2006/relationships" xmlns:m="http://schemas.openxmlformats.org/officeDocument/2006/math" xmlns:v="urn:schemas-microsoft-com:vml" xmlns:wp14="http://schemas.microsoft.com/office/word/2010/wordprocessingDrawing" xmlns:wp="http://schemas.openxmlformats.org/drawingml/2006/wordprocessingDrawing" xmlns:w10="urn:schemas-microsoft-com:office:word" xmlns:w="http://schemas.openxmlformats.org/wordprocessingml/2006/main" xmlns:w14="http://schemas.microsoft.com/office/word/2010/wordml" xmlns:w15="http://schemas.microsoft.com/office/word/2012/wordml" xmlns:w16cex="http://schemas.microsoft.com/office/word/2018/wordml/cex" xmlns:w16cid="http://schemas.microsoft.com/office/word/2016/wordml/cid" xmlns:w16="http://schemas.microsoft.com/office/word/2018/wordml" xmlns:w16se="http://schemas.microsoft.com/office/word/2015/wordml/symex" xmlns:wpg="http://schemas.microsoft.com/office/word/2010/wordprocessingGroup" xmlns:wpi="http://schemas.microsoft.com/office/word/2010/wordprocessingInk" xmlns:wne="http://schemas.microsoft.com/office/word/2006/wordml" xmlns:wps="http://schemas.microsoft.com/office/word/2010/wordprocessingShape" mc:Ignorable="w14 w15 w16se w16cid w16 w16cex wp14">
   <w:endnote w:type="separator" w:id="-1">
     <w:p>
       <w:pPr>
@@ -983,7 +1032,7 @@
 </file>
 
 <file path=word/footnotes.xml><?xml version="1.0" encoding="utf-8"?>
-<w:footnotes xmlns:wpc="http://schemas.microsoft.com/office/word/2010/wordprocessingCanvas" xmlns:cx="http://schemas.microsoft.com/office/drawing/2014/chartex" xmlns:cx1="http://schemas.microsoft.com/office/drawing/2015/9/8/chartex" xmlns:cx2="http://schemas.microsoft.com/office/drawing/2015/10/21/chartex" xmlns:cx3="http://schemas.microsoft.com/office/drawing/2016/5/9/chartex" xmlns:cx4="http://schemas.microsoft.com/office/drawing/2016/5/10/chartex" xmlns:cx5="http://schemas.microsoft.com/office/drawing/2016/5/11/chartex" xmlns:cx6="http://schemas.microsoft.com/office/drawing/2016/5/12/chartex" xmlns:cx7="http://schemas.microsoft.com/office/drawing/2016/5/13/chartex" xmlns:cx8="http://schemas.microsoft.com/office/drawing/2016/5/14/chartex" xmlns:mc="http://schemas.openxmlformats.org/markup-compatibility/2006" xmlns:aink="http://schemas.microsoft.com/office/drawing/2016/ink" xmlns:am3d="http://schemas.microsoft.com/office/drawing/2017/model3d" xmlns:o="urn:schemas-microsoft-com:office:office" xmlns:r="http://schemas.openxmlformats.org/officeDocument/2006/relationships" xmlns:m="http://schemas.openxmlformats.org/officeDocument/2006/math" xmlns:v="urn:schemas-microsoft-com:vml" xmlns:wp14="http://schemas.microsoft.com/office/word/2010/wordprocessingDrawing" xmlns:wp="http://schemas.openxmlformats.org/drawingml/2006/wordprocessingDrawing" xmlns:w10="urn:schemas-microsoft-com:office:word" xmlns:w="http://schemas.openxmlformats.org/wordprocessingml/2006/main" xmlns:w14="http://schemas.microsoft.com/office/word/2010/wordml" xmlns:w15="http://schemas.microsoft.com/office/word/2012/wordml" xmlns:w16cid="http://schemas.microsoft.com/office/word/2016/wordml/cid" xmlns:w16se="http://schemas.microsoft.com/office/word/2015/wordml/symex" xmlns:wpg="http://schemas.microsoft.com/office/word/2010/wordprocessingGroup" xmlns:wpi="http://schemas.microsoft.com/office/word/2010/wordprocessingInk" xmlns:wne="http://schemas.microsoft.com/office/word/2006/wordml" xmlns:wps="http://schemas.microsoft.com/office/word/2010/wordprocessingShape" mc:Ignorable="w14 w15 w16se w16cid wp14">
+<w:footnotes xmlns:wpc="http://schemas.microsoft.com/office/word/2010/wordprocessingCanvas" xmlns:cx="http://schemas.microsoft.com/office/drawing/2014/chartex" xmlns:cx1="http://schemas.microsoft.com/office/drawing/2015/9/8/chartex" xmlns:cx2="http://schemas.microsoft.com/office/drawing/2015/10/21/chartex" xmlns:cx3="http://schemas.microsoft.com/office/drawing/2016/5/9/chartex" xmlns:cx4="http://schemas.microsoft.com/office/drawing/2016/5/10/chartex" xmlns:cx5="http://schemas.microsoft.com/office/drawing/2016/5/11/chartex" xmlns:cx6="http://schemas.microsoft.com/office/drawing/2016/5/12/chartex" xmlns:cx7="http://schemas.microsoft.com/office/drawing/2016/5/13/chartex" xmlns:cx8="http://schemas.microsoft.com/office/drawing/2016/5/14/chartex" xmlns:mc="http://schemas.openxmlformats.org/markup-compatibility/2006" xmlns:aink="http://schemas.microsoft.com/office/drawing/2016/ink" xmlns:am3d="http://schemas.microsoft.com/office/drawing/2017/model3d" xmlns:o="urn:schemas-microsoft-com:office:office" xmlns:r="http://schemas.openxmlformats.org/officeDocument/2006/relationships" xmlns:m="http://schemas.openxmlformats.org/officeDocument/2006/math" xmlns:v="urn:schemas-microsoft-com:vml" xmlns:wp14="http://schemas.microsoft.com/office/word/2010/wordprocessingDrawing" xmlns:wp="http://schemas.openxmlformats.org/drawingml/2006/wordprocessingDrawing" xmlns:w10="urn:schemas-microsoft-com:office:word" xmlns:w="http://schemas.openxmlformats.org/wordprocessingml/2006/main" xmlns:w14="http://schemas.microsoft.com/office/word/2010/wordml" xmlns:w15="http://schemas.microsoft.com/office/word/2012/wordml" xmlns:w16cex="http://schemas.microsoft.com/office/word/2018/wordml/cex" xmlns:w16cid="http://schemas.microsoft.com/office/word/2016/wordml/cid" xmlns:w16="http://schemas.microsoft.com/office/word/2018/wordml" xmlns:w16se="http://schemas.microsoft.com/office/word/2015/wordml/symex" xmlns:wpg="http://schemas.microsoft.com/office/word/2010/wordprocessingGroup" xmlns:wpi="http://schemas.microsoft.com/office/word/2010/wordprocessingInk" xmlns:wne="http://schemas.microsoft.com/office/word/2006/wordml" xmlns:wps="http://schemas.microsoft.com/office/word/2010/wordprocessingShape" mc:Ignorable="w14 w15 w16se w16cid w16 w16cex wp14">
   <w:footnote w:type="separator" w:id="-1">
     <w:p>
       <w:pPr>
@@ -1008,7 +1057,7 @@
 </file>
 
 <file path=word/numbering.xml><?xml version="1.0" encoding="utf-8"?>
-<w:numbering xmlns:wpc="http://schemas.microsoft.com/office/word/2010/wordprocessingCanvas" xmlns:cx="http://schemas.microsoft.com/office/drawing/2014/chartex" xmlns:cx1="http://schemas.microsoft.com/office/drawing/2015/9/8/chartex" xmlns:cx2="http://schemas.microsoft.com/office/drawing/2015/10/21/chartex" xmlns:cx3="http://schemas.microsoft.com/office/drawing/2016/5/9/chartex" xmlns:cx4="http://schemas.microsoft.com/office/drawing/2016/5/10/chartex" xmlns:cx5="http://schemas.microsoft.com/office/drawing/2016/5/11/chartex" xmlns:cx6="http://schemas.microsoft.com/office/drawing/2016/5/12/chartex" xmlns:cx7="http://schemas.microsoft.com/office/drawing/2016/5/13/chartex" xmlns:cx8="http://schemas.microsoft.com/office/drawing/2016/5/14/chartex" xmlns:mc="http://schemas.openxmlformats.org/markup-compatibility/2006" xmlns:aink="http://schemas.microsoft.com/office/drawing/2016/ink" xmlns:am3d="http://schemas.microsoft.com/office/drawing/2017/model3d" xmlns:o="urn:schemas-microsoft-com:office:office" xmlns:r="http://schemas.openxmlformats.org/officeDocument/2006/relationships" xmlns:m="http://schemas.openxmlformats.org/officeDocument/2006/math" xmlns:v="urn:schemas-microsoft-com:vml" xmlns:wp14="http://schemas.microsoft.com/office/word/2010/wordprocessingDrawing" xmlns:wp="http://schemas.openxmlformats.org/drawingml/2006/wordprocessingDrawing" xmlns:w10="urn:schemas-microsoft-com:office:word" xmlns:w="http://schemas.openxmlformats.org/wordprocessingml/2006/main" xmlns:w14="http://schemas.microsoft.com/office/word/2010/wordml" xmlns:w15="http://schemas.microsoft.com/office/word/2012/wordml" xmlns:w16cid="http://schemas.microsoft.com/office/word/2016/wordml/cid" xmlns:w16se="http://schemas.microsoft.com/office/word/2015/wordml/symex" xmlns:wpg="http://schemas.microsoft.com/office/word/2010/wordprocessingGroup" xmlns:wpi="http://schemas.microsoft.com/office/word/2010/wordprocessingInk" xmlns:wne="http://schemas.microsoft.com/office/word/2006/wordml" xmlns:wps="http://schemas.microsoft.com/office/word/2010/wordprocessingShape" mc:Ignorable="w14 w15 w16se w16cid wp14">
+<w:numbering xmlns:wpc="http://schemas.microsoft.com/office/word/2010/wordprocessingCanvas" xmlns:cx="http://schemas.microsoft.com/office/drawing/2014/chartex" xmlns:cx1="http://schemas.microsoft.com/office/drawing/2015/9/8/chartex" xmlns:cx2="http://schemas.microsoft.com/office/drawing/2015/10/21/chartex" xmlns:cx3="http://schemas.microsoft.com/office/drawing/2016/5/9/chartex" xmlns:cx4="http://schemas.microsoft.com/office/drawing/2016/5/10/chartex" xmlns:cx5="http://schemas.microsoft.com/office/drawing/2016/5/11/chartex" xmlns:cx6="http://schemas.microsoft.com/office/drawing/2016/5/12/chartex" xmlns:cx7="http://schemas.microsoft.com/office/drawing/2016/5/13/chartex" xmlns:cx8="http://schemas.microsoft.com/office/drawing/2016/5/14/chartex" xmlns:mc="http://schemas.openxmlformats.org/markup-compatibility/2006" xmlns:aink="http://schemas.microsoft.com/office/drawing/2016/ink" xmlns:am3d="http://schemas.microsoft.com/office/drawing/2017/model3d" xmlns:o="urn:schemas-microsoft-com:office:office" xmlns:r="http://schemas.openxmlformats.org/officeDocument/2006/relationships" xmlns:m="http://schemas.openxmlformats.org/officeDocument/2006/math" xmlns:v="urn:schemas-microsoft-com:vml" xmlns:wp14="http://schemas.microsoft.com/office/word/2010/wordprocessingDrawing" xmlns:wp="http://schemas.openxmlformats.org/drawingml/2006/wordprocessingDrawing" xmlns:w10="urn:schemas-microsoft-com:office:word" xmlns:w="http://schemas.openxmlformats.org/wordprocessingml/2006/main" xmlns:w14="http://schemas.microsoft.com/office/word/2010/wordml" xmlns:w15="http://schemas.microsoft.com/office/word/2012/wordml" xmlns:w16cex="http://schemas.microsoft.com/office/word/2018/wordml/cex" xmlns:w16cid="http://schemas.microsoft.com/office/word/2016/wordml/cid" xmlns:w16="http://schemas.microsoft.com/office/word/2018/wordml" xmlns:w16se="http://schemas.microsoft.com/office/word/2015/wordml/symex" xmlns:wpg="http://schemas.microsoft.com/office/word/2010/wordprocessingGroup" xmlns:wpi="http://schemas.microsoft.com/office/word/2010/wordprocessingInk" xmlns:wne="http://schemas.microsoft.com/office/word/2006/wordml" xmlns:wps="http://schemas.microsoft.com/office/word/2010/wordprocessingShape" mc:Ignorable="w14 w15 w16se w16cid w16 w16cex wp14">
   <w:abstractNum w:abstractNumId="0" w15:restartNumberingAfterBreak="0">
     <w:nsid w:val="010B34E2"/>
     <w:multiLevelType w:val="hybridMultilevel"/>
@@ -1935,7 +1984,7 @@
 </file>
 
 <file path=word/styles.xml><?xml version="1.0" encoding="utf-8"?>
-<w:styles xmlns:mc="http://schemas.openxmlformats.org/markup-compatibility/2006" xmlns:r="http://schemas.openxmlformats.org/officeDocument/2006/relationships" xmlns:w="http://schemas.openxmlformats.org/wordprocessingml/2006/main" xmlns:w14="http://schemas.microsoft.com/office/word/2010/wordml" xmlns:w15="http://schemas.microsoft.com/office/word/2012/wordml" xmlns:w16cid="http://schemas.microsoft.com/office/word/2016/wordml/cid" xmlns:w16se="http://schemas.microsoft.com/office/word/2015/wordml/symex" mc:Ignorable="w14 w15 w16se w16cid">
+<w:styles xmlns:mc="http://schemas.openxmlformats.org/markup-compatibility/2006" xmlns:r="http://schemas.openxmlformats.org/officeDocument/2006/relationships" xmlns:w="http://schemas.openxmlformats.org/wordprocessingml/2006/main" xmlns:w14="http://schemas.microsoft.com/office/word/2010/wordml" xmlns:w15="http://schemas.microsoft.com/office/word/2012/wordml" xmlns:w16cex="http://schemas.microsoft.com/office/word/2018/wordml/cex" xmlns:w16cid="http://schemas.microsoft.com/office/word/2016/wordml/cid" xmlns:w16="http://schemas.microsoft.com/office/word/2018/wordml" xmlns:w16se="http://schemas.microsoft.com/office/word/2015/wordml/symex" mc:Ignorable="w14 w15 w16se w16cid w16 w16cex">
   <w:docDefaults>
     <w:rPrDefault>
       <w:rPr>

</xml_diff>